<commit_message>
added more reading materials
</commit_message>
<xml_diff>
--- a/Course 3 - Introduction to HTML, CSS, and Javascript/Module 1 - Course Summaries.docx
+++ b/Course 3 - Introduction to HTML, CSS, and Javascript/Module 1 - Course Summaries.docx
@@ -176,7 +176,7 @@
     </w:p>
     <w:tbl>
       <w:tblPr>
-        <w:tblW w:w="10620" w:type="dxa"/>
+        <w:tblW w:w="5000" w:type="pct"/>
         <w:tblCellMar>
           <w:left w:w="0" w:type="dxa"/>
           <w:right w:w="0" w:type="dxa"/>
@@ -184,8 +184,8 @@
         <w:tblLook w:val="04A0" w:firstRow="1" w:lastRow="0" w:firstColumn="1" w:lastColumn="0" w:noHBand="0" w:noVBand="1"/>
       </w:tblPr>
       <w:tblGrid>
-        <w:gridCol w:w="1620"/>
-        <w:gridCol w:w="9000"/>
+        <w:gridCol w:w="1975"/>
+        <w:gridCol w:w="10969"/>
       </w:tblGrid>
       <w:tr>
         <w:trPr>
@@ -193,7 +193,7 @@
         </w:trPr>
         <w:tc>
           <w:tcPr>
-            <w:tcW w:w="0" w:type="auto"/>
+            <w:tcW w:w="763" w:type="pct"/>
             <w:tcBorders>
               <w:top w:val="single" w:sz="6" w:space="0" w:color="DDDDDD"/>
               <w:left w:val="single" w:sz="6" w:space="0" w:color="DDDDDD"/>
@@ -213,7 +213,6 @@
           <w:p>
             <w:pPr>
               <w:rPr>
-                <w:rFonts w:hint="eastAsia"/>
                 <w:b/>
                 <w:bCs/>
               </w:rPr>
@@ -230,7 +229,7 @@
         </w:tc>
         <w:tc>
           <w:tcPr>
-            <w:tcW w:w="0" w:type="auto"/>
+            <w:tcW w:w="4237" w:type="pct"/>
             <w:tcBorders>
               <w:top w:val="single" w:sz="6" w:space="0" w:color="DDDDDD"/>
               <w:left w:val="single" w:sz="6" w:space="0" w:color="DDDDDD"/>
@@ -250,7 +249,6 @@
           <w:p>
             <w:pPr>
               <w:rPr>
-                <w:rFonts w:hint="eastAsia"/>
                 <w:b/>
                 <w:bCs/>
               </w:rPr>
@@ -269,7 +267,7 @@
       <w:tr>
         <w:tc>
           <w:tcPr>
-            <w:tcW w:w="0" w:type="auto"/>
+            <w:tcW w:w="763" w:type="pct"/>
             <w:tcBorders>
               <w:top w:val="single" w:sz="6" w:space="0" w:color="DDDDDD"/>
               <w:left w:val="single" w:sz="6" w:space="0" w:color="DDDDDD"/>
@@ -287,11 +285,6 @@
             <w:hideMark/>
           </w:tcPr>
           <w:p>
-            <w:pPr>
-              <w:rPr>
-                <w:rFonts w:hint="eastAsia"/>
-              </w:rPr>
-            </w:pPr>
             <w:r>
               <w:rPr>
                 <w:rFonts w:hint="eastAsia"/>
@@ -304,7 +297,7 @@
         </w:tc>
         <w:tc>
           <w:tcPr>
-            <w:tcW w:w="0" w:type="auto"/>
+            <w:tcW w:w="4237" w:type="pct"/>
             <w:tcBorders>
               <w:top w:val="single" w:sz="6" w:space="0" w:color="DDDDDD"/>
               <w:left w:val="single" w:sz="6" w:space="0" w:color="DDDDDD"/>
@@ -322,11 +315,6 @@
             <w:hideMark/>
           </w:tcPr>
           <w:p>
-            <w:pPr>
-              <w:rPr>
-                <w:rFonts w:hint="eastAsia"/>
-              </w:rPr>
-            </w:pPr>
             <w:r>
               <w:rPr>
                 <w:rFonts w:hint="eastAsia"/>
@@ -339,7 +327,7 @@
       <w:tr>
         <w:tc>
           <w:tcPr>
-            <w:tcW w:w="0" w:type="auto"/>
+            <w:tcW w:w="763" w:type="pct"/>
             <w:tcBorders>
               <w:top w:val="single" w:sz="6" w:space="0" w:color="DDDDDD"/>
               <w:left w:val="single" w:sz="6" w:space="0" w:color="DDDDDD"/>
@@ -357,11 +345,6 @@
             <w:hideMark/>
           </w:tcPr>
           <w:p>
-            <w:pPr>
-              <w:rPr>
-                <w:rFonts w:hint="eastAsia"/>
-              </w:rPr>
-            </w:pPr>
             <w:r>
               <w:rPr>
                 <w:rFonts w:hint="eastAsia"/>
@@ -374,7 +357,7 @@
         </w:tc>
         <w:tc>
           <w:tcPr>
-            <w:tcW w:w="0" w:type="auto"/>
+            <w:tcW w:w="4237" w:type="pct"/>
             <w:tcBorders>
               <w:top w:val="single" w:sz="6" w:space="0" w:color="DDDDDD"/>
               <w:left w:val="single" w:sz="6" w:space="0" w:color="DDDDDD"/>
@@ -392,11 +375,6 @@
             <w:hideMark/>
           </w:tcPr>
           <w:p>
-            <w:pPr>
-              <w:rPr>
-                <w:rFonts w:hint="eastAsia"/>
-              </w:rPr>
-            </w:pPr>
             <w:r>
               <w:rPr>
                 <w:rFonts w:hint="eastAsia"/>
@@ -423,7 +401,7 @@
       <w:tr>
         <w:tc>
           <w:tcPr>
-            <w:tcW w:w="0" w:type="auto"/>
+            <w:tcW w:w="763" w:type="pct"/>
             <w:tcBorders>
               <w:top w:val="single" w:sz="6" w:space="0" w:color="DDDDDD"/>
               <w:left w:val="single" w:sz="6" w:space="0" w:color="DDDDDD"/>
@@ -441,11 +419,6 @@
             <w:hideMark/>
           </w:tcPr>
           <w:p>
-            <w:pPr>
-              <w:rPr>
-                <w:rFonts w:hint="eastAsia"/>
-              </w:rPr>
-            </w:pPr>
             <w:r>
               <w:rPr>
                 <w:rFonts w:hint="eastAsia"/>
@@ -458,7 +431,7 @@
         </w:tc>
         <w:tc>
           <w:tcPr>
-            <w:tcW w:w="0" w:type="auto"/>
+            <w:tcW w:w="4237" w:type="pct"/>
             <w:tcBorders>
               <w:top w:val="single" w:sz="6" w:space="0" w:color="DDDDDD"/>
               <w:left w:val="single" w:sz="6" w:space="0" w:color="DDDDDD"/>
@@ -476,11 +449,6 @@
             <w:hideMark/>
           </w:tcPr>
           <w:p>
-            <w:pPr>
-              <w:rPr>
-                <w:rFonts w:hint="eastAsia"/>
-              </w:rPr>
-            </w:pPr>
             <w:r>
               <w:rPr>
                 <w:rFonts w:hint="eastAsia"/>
@@ -507,7 +475,7 @@
       <w:tr>
         <w:tc>
           <w:tcPr>
-            <w:tcW w:w="0" w:type="auto"/>
+            <w:tcW w:w="763" w:type="pct"/>
             <w:tcBorders>
               <w:top w:val="single" w:sz="6" w:space="0" w:color="DDDDDD"/>
               <w:left w:val="single" w:sz="6" w:space="0" w:color="DDDDDD"/>
@@ -525,11 +493,6 @@
             <w:hideMark/>
           </w:tcPr>
           <w:p>
-            <w:pPr>
-              <w:rPr>
-                <w:rFonts w:hint="eastAsia"/>
-              </w:rPr>
-            </w:pPr>
             <w:r>
               <w:rPr>
                 <w:rFonts w:hint="eastAsia"/>
@@ -542,7 +505,7 @@
         </w:tc>
         <w:tc>
           <w:tcPr>
-            <w:tcW w:w="0" w:type="auto"/>
+            <w:tcW w:w="4237" w:type="pct"/>
             <w:tcBorders>
               <w:top w:val="single" w:sz="6" w:space="0" w:color="DDDDDD"/>
               <w:left w:val="single" w:sz="6" w:space="0" w:color="DDDDDD"/>
@@ -560,11 +523,6 @@
             <w:hideMark/>
           </w:tcPr>
           <w:p>
-            <w:pPr>
-              <w:rPr>
-                <w:rFonts w:hint="eastAsia"/>
-              </w:rPr>
-            </w:pPr>
             <w:r>
               <w:rPr>
                 <w:rFonts w:hint="eastAsia"/>
@@ -1347,6 +1305,7 @@
   <w:style w:type="character" w:default="1" w:styleId="DefaultParagraphFont">
     <w:name w:val="Default Paragraph Font"/>
     <w:uiPriority w:val="1"/>
+    <w:semiHidden/>
     <w:unhideWhenUsed/>
   </w:style>
   <w:style w:type="table" w:default="1" w:styleId="TableNormal">

</xml_diff>